<commit_message>
quick commit for backup
</commit_message>
<xml_diff>
--- a/Design Specification.docx
+++ b/Design Specification.docx
@@ -803,7 +803,7 @@
             <v:path o:extrusionok="f" gradientshapeok="t" o:connecttype="rect"/>
             <o:lock v:ext="edit" aspectratio="t"/>
           </v:shapetype>
-          <v:shape id="_x0000_i1025" type="#_x0000_t75" style="width:224.9pt;height:170.4pt">
+          <v:shape id="_x0000_i1025" type="#_x0000_t75" style="width:225.35pt;height:170.2pt">
             <v:imagedata r:id="rId9" o:title="protagonist"/>
           </v:shape>
         </w:pict>
@@ -817,8 +817,10 @@
         <w:t xml:space="preserve">Platform: </w:t>
       </w:r>
       <w:r>
-        <w:t>Web GL</w:t>
-      </w:r>
+        <w:t>PC</w:t>
+      </w:r>
+      <w:bookmarkStart w:id="0" w:name="_GoBack"/>
+      <w:bookmarkEnd w:id="0"/>
     </w:p>
     <w:p>
       <w:r>
@@ -849,6 +851,9 @@
     </w:p>
     <w:p>
       <w:r>
+        <w:rPr>
+          <w:noProof/>
+        </w:rPr>
         <mc:AlternateContent>
           <mc:Choice Requires="wps">
             <w:drawing>
@@ -916,6 +921,9 @@
         </mc:AlternateContent>
       </w:r>
       <w:r>
+        <w:rPr>
+          <w:noProof/>
+        </w:rPr>
         <mc:AlternateContent>
           <mc:Choice Requires="wps">
             <w:drawing>
@@ -983,6 +991,9 @@
         </mc:AlternateContent>
       </w:r>
       <w:r>
+        <w:rPr>
+          <w:noProof/>
+        </w:rPr>
         <mc:AlternateContent>
           <mc:Choice Requires="wps">
             <w:drawing>
@@ -1050,6 +1061,9 @@
         </mc:AlternateContent>
       </w:r>
       <w:r>
+        <w:rPr>
+          <w:noProof/>
+        </w:rPr>
         <mc:AlternateContent>
           <mc:Choice Requires="wps">
             <w:drawing>
@@ -1117,6 +1131,9 @@
         </mc:AlternateContent>
       </w:r>
       <w:r>
+        <w:rPr>
+          <w:noProof/>
+        </w:rPr>
         <mc:AlternateContent>
           <mc:Choice Requires="wps">
             <w:drawing>
@@ -1335,8 +1352,6 @@
           </wp:inline>
         </w:drawing>
       </w:r>
-      <w:bookmarkStart w:id="0" w:name="_GoBack"/>
-      <w:bookmarkEnd w:id="0"/>
     </w:p>
     <w:p/>
     <w:sectPr>

</xml_diff>